<commit_message>
images for key, add word files
</commit_message>
<xml_diff>
--- a/two_days/Week 7 - ANOVA & One Cat EDA/activity/anova/mcp.docx
+++ b/two_days/Week 7 - ANOVA & One Cat EDA/activity/anova/mcp.docx
@@ -7,17 +7,37 @@
         <w:pStyle w:val="Title"/>
       </w:pPr>
       <w:r>
-        <w:t xml:space="preserve">Week</w:t>
-      </w:r>
-      <w:r>
-        <w:t xml:space="preserve"> </w:t>
-      </w:r>
-      <w:r>
-        <w:t xml:space="preserve">7:</w:t>
-      </w:r>
-      <w:r>
-        <w:t xml:space="preserve"> </w:t>
-      </w:r>
+        <w:t xml:space="preserve">Activity</w:t>
+      </w:r>
+      <w:r>
+        <w:t xml:space="preserve"> </w:t>
+      </w:r>
+      <w:r>
+        <w:t xml:space="preserve">7B:</w:t>
+      </w:r>
+      <w:r>
+        <w:t xml:space="preserve"> </w:t>
+      </w:r>
+      <w:r>
+        <w:t xml:space="preserve">IMDB</w:t>
+      </w:r>
+      <w:r>
+        <w:t xml:space="preserve"> </w:t>
+      </w:r>
+      <w:r>
+        <w:t xml:space="preserve">Movies</w:t>
+      </w:r>
+      <w:r>
+        <w:t xml:space="preserve"> </w:t>
+      </w:r>
+      <w:r>
+        <w:t xml:space="preserve">III</w:t>
+      </w:r>
+    </w:p>
+    <w:p>
+      <w:pPr>
+        <w:pStyle w:val="Subtitle"/>
+      </w:pPr>
       <w:r>
         <w:t xml:space="preserve">Hypothesis</w:t>
       </w:r>
@@ -56,6 +76,26 @@
       </w:r>
       <w:r>
         <w:t xml:space="preserve">Comparisons</w:t>
+      </w:r>
+    </w:p>
+    <w:p>
+      <w:pPr>
+        <w:pStyle w:val="Author"/>
+      </w:pPr>
+      <w:r>
+        <w:t xml:space="preserve">Your</w:t>
+      </w:r>
+      <w:r>
+        <w:t xml:space="preserve"> </w:t>
+      </w:r>
+      <w:r>
+        <w:t xml:space="preserve">Name:</w:t>
+      </w:r>
+      <w:r>
+        <w:t xml:space="preserve"> </w:t>
+      </w:r>
+      <w:r>
+        <w:t xml:space="preserve">________________________</w:t>
       </w:r>
     </w:p>
     <w:bookmarkStart w:id="20" w:name="inference-for-many-means-anova"/>
@@ -124,13 +164,7 @@
         <w:t xml:space="preserve">VA</w:t>
       </w:r>
       <w:r>
-        <w:t xml:space="preserve">riance). As a refresher, with an</w:t>
-      </w:r>
-      <w:r>
-        <w:t xml:space="preserve"> </w:t>
-      </w:r>
-      <w:r>
-        <w:t xml:space="preserve">ANOVA, we’re comparing the variability</w:t>
+        <w:t xml:space="preserve">riance). As a refresher, with an ANOVA, we’re comparing the variability</w:t>
       </w:r>
       <w:r>
         <w:t xml:space="preserve"> </w:t>
@@ -170,13 +204,7 @@
         <w:pStyle w:val="BodyText"/>
       </w:pPr>
       <w:r>
-        <w:t xml:space="preserve">If we believe that the mean of at least one group is different from the others,</w:t>
-      </w:r>
-      <w:r>
-        <w:t xml:space="preserve"> </w:t>
-      </w:r>
-      <w:r>
-        <w:t xml:space="preserve">ideally in a visualization we’d like to see:</w:t>
+        <w:t xml:space="preserve">If we believe that the mean of at least one group is different from the others, ideally in a visualization we’d like to see:</w:t>
       </w:r>
     </w:p>
     <w:p>
@@ -244,7 +272,7 @@
         <w:pStyle w:val="Compact"/>
       </w:pPr>
       <w:r>
-        <w:t xml:space="preserve">Sketch an example of three boxplots that exhibit the characteristics above.</w:t>
+        <w:t xml:space="preserve">Sketch an example of three box plots that exhibit the characteristics above.</w:t>
       </w:r>
     </w:p>
     <w:p>
@@ -267,13 +295,7 @@
         <w:pStyle w:val="FirstParagraph"/>
       </w:pPr>
       <w:r>
-        <w:t xml:space="preserve">In an ANOVA, we only do hypothesis testing (no confidence intervals until after</w:t>
-      </w:r>
-      <w:r>
-        <w:t xml:space="preserve"> </w:t>
-      </w:r>
-      <w:r>
-        <w:t xml:space="preserve">ANOVA), and the hypotheses are always the same:</w:t>
+        <w:t xml:space="preserve">In an ANOVA, we only do hypothesis testing (no confidence intervals until after ANOVA), and the hypotheses are always the same:</w:t>
       </w:r>
     </w:p>
     <w:p>
@@ -416,7 +438,7 @@
                 </m:e>
                 <m:sub>
                   <m:r>
-                    <m:t>k</m:t>
+                    <m:t>i</m:t>
                   </m:r>
                 </m:sub>
               </m:sSub>
@@ -1242,13 +1264,7 @@
         <w:pStyle w:val="Compact"/>
       </w:pPr>
       <w:r>
-        <w:t xml:space="preserve">Rewrite the null an alternative hypotheses above to reflect the number of</w:t>
-      </w:r>
-      <w:r>
-        <w:t xml:space="preserve"> </w:t>
-      </w:r>
-      <w:r>
-        <w:t xml:space="preserve">groups in our analysis.</w:t>
+        <w:t xml:space="preserve">Rewrite the null an alternative hypotheses above to reflect the number of groups in our analysis.</w:t>
       </w:r>
       <w:r>
         <w:t xml:space="preserve"> </w:t>
@@ -1297,13 +1313,7 @@
         <w:t xml:space="preserve"> </w:t>
       </w:r>
       <w:r>
-        <w:t xml:space="preserve">we do a hypothesis test, we get a better</w:t>
-      </w:r>
-      <w:r>
-        <w:t xml:space="preserve"> </w:t>
-      </w:r>
-      <w:r>
-        <w:t xml:space="preserve">understanding of</w:t>
+        <w:t xml:space="preserve">we do a hypothesis test, we get a better understanding of</w:t>
       </w:r>
       <w:r>
         <w:t xml:space="preserve"> </w:t>
@@ -1327,13 +1337,7 @@
         <w:pStyle w:val="BodyText"/>
       </w:pPr>
       <w:r>
-        <w:t xml:space="preserve">Here are faceted histograms visualizing the distribution of movie ratings across</w:t>
-      </w:r>
-      <w:r>
-        <w:t xml:space="preserve"> </w:t>
-      </w:r>
-      <w:r>
-        <w:t xml:space="preserve">the different genres.</w:t>
+        <w:t xml:space="preserve">Here are faceted histograms visualizing the distribution of movie ratings across the different genres.</w:t>
       </w:r>
     </w:p>
     <w:tbl>
@@ -1412,28 +1416,10 @@
     </w:p>
     <w:p>
       <w:pPr>
-        <w:numPr>
-          <w:ilvl w:val="0"/>
-          <w:numId w:val="1006"/>
-        </w:numPr>
-        <w:pStyle w:val="Compact"/>
-      </w:pPr>
-      <w:r>
-        <w:t xml:space="preserve">How different are the spreads of these groups from each other?</w:t>
-      </w:r>
-    </w:p>
-    <w:p>
-      <w:pPr>
         <w:pStyle w:val="FirstParagraph"/>
       </w:pPr>
       <w:r>
-        <w:t xml:space="preserve">You might like to have the side-by-side boxplots to answer #4, so</w:t>
-      </w:r>
-      <w:r>
-        <w:t xml:space="preserve"> </w:t>
-      </w:r>
-      <w:r>
-        <w:t xml:space="preserve">here you go!</w:t>
+        <w:t xml:space="preserve">You might like to have the side-by-side boxplots to answer #5, so here you go!</w:t>
       </w:r>
     </w:p>
     <w:p>
@@ -1487,6 +1473,18 @@
       <w:pPr>
         <w:numPr>
           <w:ilvl w:val="0"/>
+          <w:numId w:val="1006"/>
+        </w:numPr>
+        <w:pStyle w:val="Compact"/>
+      </w:pPr>
+      <w:r>
+        <w:t xml:space="preserve">How different are the spreads of these groups from each other?</w:t>
+      </w:r>
+    </w:p>
+    <w:p>
+      <w:pPr>
+        <w:numPr>
+          <w:ilvl w:val="0"/>
           <w:numId w:val="1007"/>
         </w:numPr>
         <w:pStyle w:val="Compact"/>
@@ -1508,13 +1506,7 @@
         <w:t xml:space="preserve"> </w:t>
       </w:r>
       <w:r>
-        <w:t xml:space="preserve">different</w:t>
-      </w:r>
-      <w:r>
-        <w:t xml:space="preserve"> </w:t>
-      </w:r>
-      <w:r>
-        <w:t xml:space="preserve">from the others?</w:t>
+        <w:t xml:space="preserve">different from the others?</w:t>
       </w:r>
     </w:p>
     <w:bookmarkEnd w:id="28"/>
@@ -1532,25 +1524,7 @@
         <w:pStyle w:val="FirstParagraph"/>
       </w:pPr>
       <w:r>
-        <w:t xml:space="preserve">Like every statistical analysis we’ve done in this class, when conducting an</w:t>
-      </w:r>
-      <w:r>
-        <w:t xml:space="preserve"> </w:t>
-      </w:r>
-      <w:r>
-        <w:t xml:space="preserve">ANOVA you have two types of methods, (1) a simulation-based method or (2) a</w:t>
-      </w:r>
-      <w:r>
-        <w:t xml:space="preserve"> </w:t>
-      </w:r>
-      <w:r>
-        <w:t xml:space="preserve">theory-based (mathematical) method. The book describes both options, but today</w:t>
-      </w:r>
-      <w:r>
-        <w:t xml:space="preserve"> </w:t>
-      </w:r>
-      <w:r>
-        <w:t xml:space="preserve">we are going to focus on</w:t>
+        <w:t xml:space="preserve">Like every statistical analysis we’ve done in this class, when conducting an ANOVA you have two types of methods, (1) a simulation-based method or (2) a theory-based (mathematical) method. The book describes both options, but today we are going to focus on</w:t>
       </w:r>
       <w:r>
         <w:t xml:space="preserve"> </w:t>
@@ -1574,13 +1548,7 @@
         <w:pStyle w:val="BodyText"/>
       </w:pPr>
       <w:r>
-        <w:t xml:space="preserve">In an ANOVA there are two conditions that we need to evaluation regardless of</w:t>
-      </w:r>
-      <w:r>
-        <w:t xml:space="preserve"> </w:t>
-      </w:r>
-      <w:r>
-        <w:t xml:space="preserve">which method we use:</w:t>
+        <w:t xml:space="preserve">In an ANOVA there are two conditions that we need to evaluate regardless of which method we use:</w:t>
       </w:r>
     </w:p>
     <w:p>
@@ -1632,13 +1600,7 @@
         <w:pStyle w:val="Compact"/>
       </w:pPr>
       <w:r>
-        <w:t xml:space="preserve">Evaluate if you believe the independence condition is or is not violated.</w:t>
-      </w:r>
-      <w:r>
-        <w:t xml:space="preserve"> </w:t>
-      </w:r>
-      <w:r>
-        <w:t xml:space="preserve">Keep in mind that there are</w:t>
+        <w:t xml:space="preserve">Evaluate if you believe the independence condition is or is not violated. Keep in mind that there are</w:t>
       </w:r>
       <w:r>
         <w:t xml:space="preserve"> </w:t>
@@ -1654,18 +1616,7 @@
         <w:t xml:space="preserve"> </w:t>
       </w:r>
       <w:r>
-        <w:t xml:space="preserve">components to this condition you need to</w:t>
-      </w:r>
-      <w:r>
-        <w:t xml:space="preserve"> </w:t>
-      </w:r>
-      <w:r>
-        <w:t xml:space="preserve">discuss!</w:t>
-      </w:r>
-    </w:p>
-    <w:p>
-      <w:r>
-        <w:br w:type="page"/>
+        <w:t xml:space="preserve">components to this condition you need to discuss!</w:t>
       </w:r>
     </w:p>
     <w:p>
@@ -1677,19 +1628,12 @@
         <w:pStyle w:val="Compact"/>
       </w:pPr>
       <w:r>
-        <w:t xml:space="preserve">Evaluate if you believe the equal variance condition is or is not violated.</w:t>
-      </w:r>
-      <w:r>
-        <w:t xml:space="preserve"> </w:t>
-      </w:r>
-      <w:r>
-        <w:t xml:space="preserve">Make specific reference to the visualizations and the summary statistics</w:t>
-      </w:r>
-      <w:r>
-        <w:t xml:space="preserve"> </w:t>
-      </w:r>
-      <w:r>
-        <w:t xml:space="preserve">presented previously!</w:t>
+        <w:t xml:space="preserve">Evaluate if you believe the equal variance condition is or is not violated. Make specific reference to the visualizations and the summary statistics presented previously!</w:t>
+      </w:r>
+    </w:p>
+    <w:p>
+      <w:r>
+        <w:br w:type="page"/>
       </w:r>
     </w:p>
     <w:p>
@@ -1709,13 +1653,7 @@
         <w:pStyle w:val="BodyText"/>
       </w:pPr>
       <w:r>
-        <w:t xml:space="preserve">As we have seen before, with a theory-based method we have one additional</w:t>
-      </w:r>
-      <w:r>
-        <w:t xml:space="preserve"> </w:t>
-      </w:r>
-      <w:r>
-        <w:t xml:space="preserve">condition:</w:t>
+        <w:t xml:space="preserve">As we have seen before, with a theory-based method we have one additional condition:</w:t>
       </w:r>
     </w:p>
     <w:p>
@@ -1723,7 +1661,7 @@
         <w:pStyle w:val="BlockText"/>
       </w:pPr>
       <w:r>
-        <w:t xml:space="preserve">nearly normal distributions across every group</w:t>
+        <w:t xml:space="preserve">nearly normal distributions of response variables across every group</w:t>
       </w:r>
     </w:p>
     <w:p>
@@ -1735,13 +1673,7 @@
         <w:pStyle w:val="Compact"/>
       </w:pPr>
       <w:r>
-        <w:t xml:space="preserve">Why should we use faceted histograms to assess this condition rather than</w:t>
-      </w:r>
-      <w:r>
-        <w:t xml:space="preserve"> </w:t>
-      </w:r>
-      <w:r>
-        <w:t xml:space="preserve">side-by-side boxplots?</w:t>
+        <w:t xml:space="preserve">Why should we use faceted histograms to assess this condition rather than side-by-side boxplots?</w:t>
       </w:r>
     </w:p>
     <w:p>
@@ -1753,13 +1685,7 @@
         <w:pStyle w:val="Compact"/>
       </w:pPr>
       <w:r>
-        <w:t xml:space="preserve">Evaluate if you believe the normality condition is or is not violated. Make</w:t>
-      </w:r>
-      <w:r>
-        <w:t xml:space="preserve"> </w:t>
-      </w:r>
-      <w:r>
-        <w:t xml:space="preserve">specific reference to the visualization you stated in #8!</w:t>
+        <w:t xml:space="preserve">Evaluate if you believe the normality condition is or is not violated. Make specific reference to the visualization you stated in #8!</w:t>
       </w:r>
     </w:p>
     <w:bookmarkEnd w:id="29"/>
@@ -1786,13 +1712,7 @@
         <w:pStyle w:val="FirstParagraph"/>
       </w:pPr>
       <w:r>
-        <w:t xml:space="preserve">Now that we’ve checked the conditions of an ANOVA, we are ready to perform the</w:t>
-      </w:r>
-      <w:r>
-        <w:t xml:space="preserve"> </w:t>
-      </w:r>
-      <w:r>
-        <w:t xml:space="preserve">analysis! Earlier today, you were introduced to the</w:t>
+        <w:t xml:space="preserve">Now that we’ve checked the conditions of an ANOVA, we are ready to perform the analysis! Earlier today, you were introduced to the</w:t>
       </w:r>
       <w:r>
         <w:t xml:space="preserve"> </w:t>
@@ -2157,13 +2077,7 @@
         <w:t xml:space="preserve"> </w:t>
       </w:r>
       <w:r>
-        <w:t xml:space="preserve">of 0.969 found?</w:t>
-      </w:r>
-      <w:r>
-        <w:t xml:space="preserve"> </w:t>
-      </w:r>
-      <w:r>
-        <w:t xml:space="preserve">What is the name of that statistic?</w:t>
+        <w:t xml:space="preserve">of 0.969 found? What is the name of that statistic?</w:t>
       </w:r>
     </w:p>
     <w:p>
@@ -2210,13 +2124,7 @@
         <w:t xml:space="preserve"> </w:t>
       </w:r>
       <w:r>
-        <w:t xml:space="preserve">significance level, what</w:t>
-      </w:r>
-      <w:r>
-        <w:t xml:space="preserve"> </w:t>
-      </w:r>
-      <w:r>
-        <w:t xml:space="preserve">decision would you reach regarding your hypotheses?</w:t>
+        <w:t xml:space="preserve">significance level, what decision would you reach regarding your hypotheses?</w:t>
       </w:r>
     </w:p>
     <w:p>
@@ -2228,32 +2136,15 @@
         <w:pStyle w:val="Compact"/>
       </w:pPr>
       <w:r>
-        <w:t xml:space="preserve">Based on your decision in #15, what would you conclude regarding the</w:t>
-      </w:r>
-      <w:r>
-        <w:t xml:space="preserve"> </w:t>
-      </w:r>
-      <w:r>
-        <w:t xml:space="preserve">mean movie rating across these genres?</w:t>
+        <w:t xml:space="preserve">Based on your decision in #15, what would you conclude regarding the mean movie rating across these genres?</w:t>
       </w:r>
     </w:p>
     <w:p>
-      <w:r>
-        <w:br w:type="page"/>
-      </w:r>
-    </w:p>
-    <w:p>
       <w:pPr>
         <w:pStyle w:val="FirstParagraph"/>
       </w:pPr>
       <w:r>
-        <w:t xml:space="preserve">Let’s revisit the statistics we first saw. It’s entirely possible that in #5 you</w:t>
-      </w:r>
-      <w:r>
-        <w:t xml:space="preserve"> </w:t>
-      </w:r>
-      <w:r>
-        <w:t xml:space="preserve">said that you didn’t believe there were</w:t>
+        <w:t xml:space="preserve">Let’s revisit the statistics we first saw. It’s entirely possible that in #5 you said that you didn’t believe there were</w:t>
       </w:r>
       <w:r>
         <w:t xml:space="preserve"> </w:t>
@@ -2271,13 +2162,7 @@
         <w:t xml:space="preserve"> </w:t>
       </w:r>
       <w:r>
-        <w:t xml:space="preserve">difference across</w:t>
-      </w:r>
-      <w:r>
-        <w:t xml:space="preserve"> </w:t>
-      </w:r>
-      <w:r>
-        <w:t xml:space="preserve">these groups.</w:t>
+        <w:t xml:space="preserve">difference across these groups.</w:t>
       </w:r>
     </w:p>
     <w:p>
@@ -2363,19 +2248,7 @@
         <w:pStyle w:val="FirstParagraph"/>
       </w:pPr>
       <w:r>
-        <w:t xml:space="preserve">In a hypothesis test, there are two competing hypotheses: the null and the</w:t>
-      </w:r>
-      <w:r>
-        <w:t xml:space="preserve"> </w:t>
-      </w:r>
-      <w:r>
-        <w:t xml:space="preserve">alternative. We make a statement about which one might be true, but we might</w:t>
-      </w:r>
-      <w:r>
-        <w:t xml:space="preserve"> </w:t>
-      </w:r>
-      <w:r>
-        <w:t xml:space="preserve">choose incorrectly. There are four possible scenarios in a hypothesis test:</w:t>
+        <w:t xml:space="preserve">In a hypothesis test, there are two competing hypotheses: the null and the alternative. We make a statement about which one might be true, but we might choose incorrectly. There are four possible scenarios in a hypothesis test:</w:t>
       </w:r>
     </w:p>
     <w:tbl>
@@ -2580,13 +2453,7 @@
         <w:pStyle w:val="Compact"/>
       </w:pPr>
       <w:r>
-        <w:t xml:space="preserve">Based on the decision you reached in #15, what type of error could you have</w:t>
-      </w:r>
-      <w:r>
-        <w:t xml:space="preserve"> </w:t>
-      </w:r>
-      <w:r>
-        <w:t xml:space="preserve">made?</w:t>
+        <w:t xml:space="preserve">Based on the decision you reached in #15, what type of error could you have made?</w:t>
       </w:r>
     </w:p>
     <w:p>
@@ -2618,13 +2485,7 @@
         </m:r>
       </m:oMath>
       <w:r>
-        <w:t xml:space="preserve">, what percent of the time would we expect to make a</w:t>
-      </w:r>
-      <w:r>
-        <w:t xml:space="preserve"> </w:t>
-      </w:r>
-      <w:r>
-        <w:t xml:space="preserve">Type I error?</w:t>
+        <w:t xml:space="preserve">, what percent of the time would we expect to make a Type I error?</w:t>
       </w:r>
     </w:p>
     <w:p>
@@ -2686,13 +2547,7 @@
         <w:t xml:space="preserve"> </w:t>
       </w:r>
       <w:r>
-        <w:t xml:space="preserve">p-value, we could have concluded that at least one</w:t>
-      </w:r>
-      <w:r>
-        <w:t xml:space="preserve"> </w:t>
-      </w:r>
-      <w:r>
-        <w:t xml:space="preserve">of the genres had a different mean movie rating. However, an ANOVA</w:t>
+        <w:t xml:space="preserve">p-value, we could have concluded that at least one of the genres had a different mean movie rating. However, an ANOVA</w:t>
       </w:r>
       <w:r>
         <w:t xml:space="preserve"> </w:t>
@@ -2716,19 +2571,7 @@
         <w:pStyle w:val="BodyText"/>
       </w:pPr>
       <w:r>
-        <w:t xml:space="preserve">What we could do is compare all possible combinations of two means. With five</w:t>
-      </w:r>
-      <w:r>
-        <w:t xml:space="preserve"> </w:t>
-      </w:r>
-      <w:r>
-        <w:t xml:space="preserve">groups, that would result in 10 different hypothesis tests for a difference in</w:t>
-      </w:r>
-      <w:r>
-        <w:t xml:space="preserve"> </w:t>
-      </w:r>
-      <w:r>
-        <w:t xml:space="preserve">means (e.g.,</w:t>
+        <w:t xml:space="preserve">What we could do is compare all possible combinations of two means. With five groups, that would result in 10 different hypothesis tests for a difference in means (e.g.,</w:t>
       </w:r>
       <w:r>
         <w:t xml:space="preserve"> </w:t>
@@ -2888,25 +2731,7 @@
         <w:t xml:space="preserve"> </w:t>
       </w:r>
       <w:r>
-        <w:t xml:space="preserve">of 0.05, we risk making a</w:t>
-      </w:r>
-      <w:r>
-        <w:t xml:space="preserve"> </w:t>
-      </w:r>
-      <w:r>
-        <w:t xml:space="preserve">Type I error 5% of the time. In fact, we can make a mathematical equation for</w:t>
-      </w:r>
-      <w:r>
-        <w:t xml:space="preserve"> </w:t>
-      </w:r>
-      <w:r>
-        <w:t xml:space="preserve">the probability of making a Type I Error, based on the number of tests we</w:t>
-      </w:r>
-      <w:r>
-        <w:t xml:space="preserve"> </w:t>
-      </w:r>
-      <w:r>
-        <w:t xml:space="preserve">perform.</w:t>
+        <w:t xml:space="preserve">of 0.05, we risk making a Type I error 5% of the time. In fact, we can make a mathematical equation for the probability of making a Type I Error, based on the number of tests we perform.</w:t>
       </w:r>
     </w:p>
     <w:p>
@@ -3019,13 +2844,12 @@
         <w:pStyle w:val="Compact"/>
       </w:pPr>
       <w:r>
-        <w:t xml:space="preserve">If we do 10 hypothesis tests, what is the probability of us making a Type</w:t>
-      </w:r>
-      <w:r>
-        <w:t xml:space="preserve"> </w:t>
-      </w:r>
-      <w:r>
-        <w:t xml:space="preserve">I Error?</w:t>
+        <w:t xml:space="preserve">If we do 10 hypothesis tests (think of 10 pairwise comparisons between Genres), what is the probability of us making a Type I Error?</w:t>
+      </w:r>
+    </w:p>
+    <w:p>
+      <w:r>
+        <w:br w:type="page"/>
       </w:r>
     </w:p>
     <w:bookmarkEnd w:id="32"/>
@@ -3225,13 +3049,7 @@
         </m:sSup>
       </m:oMath>
       <w:r>
-        <w:t xml:space="preserve">, then</w:t>
-      </w:r>
-      <w:r>
-        <w:t xml:space="preserve"> </w:t>
-      </w:r>
-      <w:r>
-        <w:t xml:space="preserve">you reject</w:t>
+        <w:t xml:space="preserve">, then you reject</w:t>
       </w:r>
       <w:r>
         <w:t xml:space="preserve"> </w:t>
@@ -3274,13 +3092,7 @@
         </m:sSup>
       </m:oMath>
       <w:r>
-        <w:t xml:space="preserve">, then</w:t>
-      </w:r>
-      <w:r>
-        <w:t xml:space="preserve"> </w:t>
-      </w:r>
-      <w:r>
-        <w:t xml:space="preserve">you fail to reject</w:t>
+        <w:t xml:space="preserve">, then you fail to reject</w:t>
       </w:r>
       <w:r>
         <w:t xml:space="preserve"> </w:t>
@@ -3364,13 +3176,7 @@
         <w:pStyle w:val="FirstParagraph"/>
       </w:pPr>
       <w:r>
-        <w:t xml:space="preserve">Below is a table of all 10 of the hypothesis tests we could do when comparing</w:t>
-      </w:r>
-      <w:r>
-        <w:t xml:space="preserve"> </w:t>
-      </w:r>
-      <w:r>
-        <w:t xml:space="preserve">the means of two groups.</w:t>
+        <w:t xml:space="preserve">Below is a table of all 10 of the hypothesis tests we could do when comparing the means of two groups.</w:t>
       </w:r>
     </w:p>
     <w:p>
@@ -3408,13 +3214,7 @@
         <w:t xml:space="preserve"> </w:t>
       </w:r>
       <w:r>
-        <w:t xml:space="preserve">you found in #22, circle the hypothesis tests whose</w:t>
-      </w:r>
-      <w:r>
-        <w:t xml:space="preserve"> </w:t>
-      </w:r>
-      <w:r>
-        <w:t xml:space="preserve">p-values are less than</w:t>
+        <w:t xml:space="preserve">you found in #22, circle the hypothesis tests whose p-values are less than</w:t>
       </w:r>
       <w:r>
         <w:t xml:space="preserve"> </w:t>

</xml_diff>